<commit_message>
added link to GSS project github
</commit_message>
<xml_diff>
--- a/resume/resume.docx
+++ b/resume/resume.docx
@@ -53,6 +53,8 @@
               <w:right w:w="0" w:type="dxa"/>
             </w:tcMar>
           </w:tcPr>
+          <w:bookmarkStart w:id="0" w:name="_cix2i5944z7q" w:colFirst="0" w:colLast="0"/>
+          <w:bookmarkEnd w:id="0"/>
           <w:p>
             <w:pPr>
               <w:pStyle w:val="Title"/>
@@ -67,8 +69,6 @@
                 <w:rFonts w:ascii="Garamond" w:eastAsia="Garamond" w:hAnsi="Garamond" w:cs="Garamond"/>
               </w:rPr>
             </w:pPr>
-            <w:bookmarkStart w:id="0" w:name="_cix2i5944z7q" w:colFirst="0" w:colLast="0"/>
-            <w:bookmarkEnd w:id="0"/>
             <w:r>
               <w:rPr>
                 <w:rFonts w:ascii="Garamond" w:eastAsia="Garamond" w:hAnsi="Garamond" w:cs="Garamond"/>
@@ -340,9 +340,14 @@
         </w:rPr>
         <w:t xml:space="preserve">PORTFOLIO: </w:t>
       </w:r>
-      <w:r>
-        <w:t>edwinasoluka.me</w:t>
-      </w:r>
+      <w:hyperlink r:id="rId7" w:history="1">
+        <w:r>
+          <w:rPr>
+            <w:rStyle w:val="Hyperlink"/>
+          </w:rPr>
+          <w:t>edwinasoluka.me</w:t>
+        </w:r>
+      </w:hyperlink>
     </w:p>
     <w:tbl>
       <w:tblPr>
@@ -417,7 +422,7 @@
             <w:bookmarkEnd w:id="5"/>
             <w:r>
               <w:pict w14:anchorId="7E65E259">
-                <v:rect id="_x0000_i1026" style="width:0;height:1.5pt" o:hralign="center" o:hrstd="t" o:hr="t" fillcolor="#a0a0a0" stroked="f"/>
+                <v:rect id="_x0000_i1025" style="width:0;height:1.5pt" o:hralign="center" o:hrstd="t" o:hr="t" fillcolor="#a0a0a0" stroked="f"/>
               </w:pict>
             </w:r>
             <w:r>
@@ -718,7 +723,7 @@
             <w:bookmarkEnd w:id="6"/>
             <w:r>
               <w:pict w14:anchorId="25A970E9">
-                <v:rect id="_x0000_i1028" style="width:0;height:1.5pt" o:hralign="center" o:bullet="t" o:hrstd="t" o:hr="t" fillcolor="#a0a0a0" stroked="f"/>
+                <v:rect id="_x0000_i1026" style="width:0;height:1.5pt" o:hralign="center" o:bullet="t" o:hrstd="t" o:hr="t" fillcolor="#a0a0a0" stroked="f"/>
               </w:pict>
             </w:r>
             <w:r>
@@ -735,16 +740,31 @@
           </w:p>
           <w:p>
             <w:r>
-              <w:t>Expected Graduation: May 2021</w:t>
-            </w:r>
-          </w:p>
-          <w:p>
-            <w:r>
-              <w:t>Current GPA: 3.2</w:t>
+              <w:t>Graduat</w:t>
+            </w:r>
+            <w:r>
+              <w:t>ed</w:t>
+            </w:r>
+            <w:r>
+              <w:t>: May</w:t>
+            </w:r>
+            <w:r>
+              <w:t xml:space="preserve"> 15,</w:t>
+            </w:r>
+            <w:r>
+              <w:t xml:space="preserve"> 2021</w:t>
+            </w:r>
+          </w:p>
+          <w:p>
+            <w:r>
+              <w:t>Current GPA: 3.</w:t>
+            </w:r>
+            <w:r>
+              <w:t>3</w:t>
             </w:r>
             <w:r>
               <w:pict w14:anchorId="705D68CB">
-                <v:rect id="_x0000_i1025" style="width:0;height:1.5pt" o:hralign="center" o:hrstd="t" o:hr="t" fillcolor="#a0a0a0" stroked="f"/>
+                <v:rect id="_x0000_i1027" style="width:0;height:1.5pt" o:hralign="center" o:hrstd="t" o:hr="t" fillcolor="#a0a0a0" stroked="f"/>
               </w:pict>
             </w:r>
             <w:r>
@@ -781,11 +801,20 @@
               <w:spacing w:line="240" w:lineRule="auto"/>
             </w:pPr>
             <w:r>
-              <w:t>Capable of Assembling computers, adaptable and can quickly learn new programming languages but most familiar with Java, Python, C++ and Scala. Knowledgeable about front end and back end.</w:t>
+              <w:t>Mongo database, Html, Node JS, JavaScript, CSS, OOP,</w:t>
+            </w:r>
+            <w:r>
+              <w:t xml:space="preserve"> Java, Python, C++</w:t>
+            </w:r>
+            <w:r>
+              <w:t>,</w:t>
+            </w:r>
+            <w:r>
+              <w:t xml:space="preserve"> Scala. Knowledgeable about front end and back end.</w:t>
             </w:r>
             <w:r>
               <w:pict w14:anchorId="4A8A1EE5">
-                <v:rect id="_x0000_i1027" style="width:0;height:1.5pt" o:hralign="center" o:hrstd="t" o:hr="t" fillcolor="#a0a0a0" stroked="f"/>
+                <v:rect id="_x0000_i1028" style="width:0;height:1.5pt" o:hralign="center" o:hrstd="t" o:hr="t" fillcolor="#a0a0a0" stroked="f"/>
               </w:pict>
             </w:r>
           </w:p>
@@ -1146,7 +1175,7 @@
     </w:tbl>
     <w:p/>
     <w:sectPr>
-      <w:footerReference w:type="default" r:id="rId5"/>
+      <w:footerReference w:type="default" r:id="rId8"/>
       <w:pgSz w:w="12240" w:h="15840"/>
       <w:pgMar w:top="360" w:right="720" w:bottom="360" w:left="360" w:header="0" w:footer="720" w:gutter="0"/>
       <w:pgNumType w:start="1"/>
@@ -1154,6 +1183,31 @@
     </w:sectPr>
   </w:body>
 </w:document>
+</file>
+
+<file path=word/endnotes.xml><?xml version="1.0" encoding="utf-8"?>
+<w:endnotes xmlns:wpc="http://schemas.microsoft.com/office/word/2010/wordprocessingCanvas" xmlns:cx="http://schemas.microsoft.com/office/drawing/2014/chartex" xmlns:cx1="http://schemas.microsoft.com/office/drawing/2015/9/8/chartex" xmlns:cx2="http://schemas.microsoft.com/office/drawing/2015/10/21/chartex" xmlns:cx3="http://schemas.microsoft.com/office/drawing/2016/5/9/chartex" xmlns:cx4="http://schemas.microsoft.com/office/drawing/2016/5/10/chartex" xmlns:cx5="http://schemas.microsoft.com/office/drawing/2016/5/11/chartex" xmlns:cx6="http://schemas.microsoft.com/office/drawing/2016/5/12/chartex" xmlns:cx7="http://schemas.microsoft.com/office/drawing/2016/5/13/chartex" xmlns:cx8="http://schemas.microsoft.com/office/drawing/2016/5/14/chartex" xmlns:mc="http://schemas.openxmlformats.org/markup-compatibility/2006" xmlns:aink="http://schemas.microsoft.com/office/drawing/2016/ink" xmlns:am3d="http://schemas.microsoft.com/office/drawing/2017/model3d" xmlns:o="urn:schemas-microsoft-com:office:office" xmlns:r="http://schemas.openxmlformats.org/officeDocument/2006/relationships" xmlns:m="http://schemas.openxmlformats.org/officeDocument/2006/math" xmlns:v="urn:schemas-microsoft-com:vml" xmlns:wp14="http://schemas.microsoft.com/office/word/2010/wordprocessingDrawing" xmlns:wp="http://schemas.openxmlformats.org/drawingml/2006/wordprocessingDrawing" xmlns:w10="urn:schemas-microsoft-com:office:word" xmlns:w="http://schemas.openxmlformats.org/wordprocessingml/2006/main" xmlns:w14="http://schemas.microsoft.com/office/word/2010/wordml" xmlns:w15="http://schemas.microsoft.com/office/word/2012/wordml" xmlns:w16cex="http://schemas.microsoft.com/office/word/2018/wordml/cex" xmlns:w16cid="http://schemas.microsoft.com/office/word/2016/wordml/cid" xmlns:w16="http://schemas.microsoft.com/office/word/2018/wordml" xmlns:w16sdtdh="http://schemas.microsoft.com/office/word/2020/wordml/sdtdatahash" xmlns:w16se="http://schemas.microsoft.com/office/word/2015/wordml/symex" xmlns:wpg="http://schemas.microsoft.com/office/word/2010/wordprocessingGroup" xmlns:wpi="http://schemas.microsoft.com/office/word/2010/wordprocessingInk" xmlns:wne="http://schemas.microsoft.com/office/word/2006/wordml" xmlns:wps="http://schemas.microsoft.com/office/word/2010/wordprocessingShape" mc:Ignorable="w14 w15 w16se w16cid w16 w16cex w16sdtdh wp14">
+  <w:endnote w:type="separator" w:id="-1">
+    <w:p>
+      <w:pPr>
+        <w:spacing w:line="240" w:lineRule="auto"/>
+      </w:pPr>
+      <w:r>
+        <w:separator/>
+      </w:r>
+    </w:p>
+  </w:endnote>
+  <w:endnote w:type="continuationSeparator" w:id="0">
+    <w:p>
+      <w:pPr>
+        <w:spacing w:line="240" w:lineRule="auto"/>
+      </w:pPr>
+      <w:r>
+        <w:continuationSeparator/>
+      </w:r>
+    </w:p>
+  </w:endnote>
+</w:endnotes>
 </file>
 
 <file path=word/footer1.xml><?xml version="1.0" encoding="utf-8"?>
@@ -1185,6 +1239,31 @@
     </w:pPr>
   </w:p>
 </w:ftr>
+</file>
+
+<file path=word/footnotes.xml><?xml version="1.0" encoding="utf-8"?>
+<w:footnotes xmlns:wpc="http://schemas.microsoft.com/office/word/2010/wordprocessingCanvas" xmlns:cx="http://schemas.microsoft.com/office/drawing/2014/chartex" xmlns:cx1="http://schemas.microsoft.com/office/drawing/2015/9/8/chartex" xmlns:cx2="http://schemas.microsoft.com/office/drawing/2015/10/21/chartex" xmlns:cx3="http://schemas.microsoft.com/office/drawing/2016/5/9/chartex" xmlns:cx4="http://schemas.microsoft.com/office/drawing/2016/5/10/chartex" xmlns:cx5="http://schemas.microsoft.com/office/drawing/2016/5/11/chartex" xmlns:cx6="http://schemas.microsoft.com/office/drawing/2016/5/12/chartex" xmlns:cx7="http://schemas.microsoft.com/office/drawing/2016/5/13/chartex" xmlns:cx8="http://schemas.microsoft.com/office/drawing/2016/5/14/chartex" xmlns:mc="http://schemas.openxmlformats.org/markup-compatibility/2006" xmlns:aink="http://schemas.microsoft.com/office/drawing/2016/ink" xmlns:am3d="http://schemas.microsoft.com/office/drawing/2017/model3d" xmlns:o="urn:schemas-microsoft-com:office:office" xmlns:r="http://schemas.openxmlformats.org/officeDocument/2006/relationships" xmlns:m="http://schemas.openxmlformats.org/officeDocument/2006/math" xmlns:v="urn:schemas-microsoft-com:vml" xmlns:wp14="http://schemas.microsoft.com/office/word/2010/wordprocessingDrawing" xmlns:wp="http://schemas.openxmlformats.org/drawingml/2006/wordprocessingDrawing" xmlns:w10="urn:schemas-microsoft-com:office:word" xmlns:w="http://schemas.openxmlformats.org/wordprocessingml/2006/main" xmlns:w14="http://schemas.microsoft.com/office/word/2010/wordml" xmlns:w15="http://schemas.microsoft.com/office/word/2012/wordml" xmlns:w16cex="http://schemas.microsoft.com/office/word/2018/wordml/cex" xmlns:w16cid="http://schemas.microsoft.com/office/word/2016/wordml/cid" xmlns:w16="http://schemas.microsoft.com/office/word/2018/wordml" xmlns:w16sdtdh="http://schemas.microsoft.com/office/word/2020/wordml/sdtdatahash" xmlns:w16se="http://schemas.microsoft.com/office/word/2015/wordml/symex" xmlns:wpg="http://schemas.microsoft.com/office/word/2010/wordprocessingGroup" xmlns:wpi="http://schemas.microsoft.com/office/word/2010/wordprocessingInk" xmlns:wne="http://schemas.microsoft.com/office/word/2006/wordml" xmlns:wps="http://schemas.microsoft.com/office/word/2010/wordprocessingShape" mc:Ignorable="w14 w15 w16se w16cid w16 w16cex w16sdtdh wp14">
+  <w:footnote w:type="separator" w:id="-1">
+    <w:p>
+      <w:pPr>
+        <w:spacing w:line="240" w:lineRule="auto"/>
+      </w:pPr>
+      <w:r>
+        <w:separator/>
+      </w:r>
+    </w:p>
+  </w:footnote>
+  <w:footnote w:type="continuationSeparator" w:id="0">
+    <w:p>
+      <w:pPr>
+        <w:spacing w:line="240" w:lineRule="auto"/>
+      </w:pPr>
+      <w:r>
+        <w:continuationSeparator/>
+      </w:r>
+    </w:p>
+  </w:footnote>
+</w:footnotes>
 </file>
 
 <file path=word/numbering.xml><?xml version="1.0" encoding="utf-8"?>
@@ -2261,6 +2340,41 @@
       <w:lang w:val="en"/>
     </w:rPr>
   </w:style>
+  <w:style w:type="character" w:styleId="Hyperlink">
+    <w:name w:val="Hyperlink"/>
+    <w:basedOn w:val="DefaultParagraphFont"/>
+    <w:uiPriority w:val="99"/>
+    <w:unhideWhenUsed/>
+    <w:rsid w:val="00916128"/>
+    <w:rPr>
+      <w:color w:val="0563C1" w:themeColor="hyperlink"/>
+      <w:u w:val="single"/>
+    </w:rPr>
+  </w:style>
+  <w:style w:type="character" w:styleId="UnresolvedMention">
+    <w:name w:val="Unresolved Mention"/>
+    <w:basedOn w:val="DefaultParagraphFont"/>
+    <w:uiPriority w:val="99"/>
+    <w:semiHidden/>
+    <w:unhideWhenUsed/>
+    <w:rsid w:val="00916128"/>
+    <w:rPr>
+      <w:color w:val="605E5C"/>
+      <w:shd w:val="clear" w:color="auto" w:fill="E1DFDD"/>
+    </w:rPr>
+  </w:style>
+  <w:style w:type="character" w:styleId="FollowedHyperlink">
+    <w:name w:val="FollowedHyperlink"/>
+    <w:basedOn w:val="DefaultParagraphFont"/>
+    <w:uiPriority w:val="99"/>
+    <w:semiHidden/>
+    <w:unhideWhenUsed/>
+    <w:rsid w:val="00916128"/>
+    <w:rPr>
+      <w:color w:val="954F72" w:themeColor="followedHyperlink"/>
+      <w:u w:val="single"/>
+    </w:rPr>
+  </w:style>
 </w:styles>
 </file>
 

</xml_diff>